<commit_message>
Added functions to make and export summplmental data tables. Replaced the function that exported the contrast supplemental table with this new one that exports all the supplemental tables and moved the code to make the contrast supplemental table to the new function that makes the other tables.
Also changed the plot export function a bit to explicitly export the correlation plots as supplemental figure and added protein meal to the correlation figures.

SOme other small changes to the manuscript document to add a formula for protein meal and fix some references that weren't properly rendering.
</commit_message>
<xml_diff>
--- a/doc/revisions/manuscript_docx_RM.docx
+++ b/doc/revisions/manuscript_docx_RM.docx
@@ -907,16 +907,22 @@
         <w:rPr>
           <w:rFonts w:ascii="Times New Roman" w:hAnsi="Times New Roman" w:cs="Times New Roman"/>
         </w:rPr>
-        <w:t xml:space="preserve">to identify and characterize lines with high values for yield as well as protein and oil </w:t>
-      </w:r>
-      <w:proofErr w:type="gramStart"/>
-      <w:r>
-        <w:rPr>
-          <w:rFonts w:ascii="Times New Roman" w:hAnsi="Times New Roman" w:cs="Times New Roman"/>
-        </w:rPr>
-        <w:t>composition .</w:t>
-      </w:r>
-      <w:proofErr w:type="gramEnd"/>
+        <w:t>to identify and characterize lines with high values for yield as well as protein and oil composition</w:t>
+      </w:r>
+      <w:del w:id="2" w:author="Jay Gillenwater" w:date="2022-06-30T09:12:00Z">
+        <w:r>
+          <w:rPr>
+            <w:rFonts w:ascii="Times New Roman" w:hAnsi="Times New Roman" w:cs="Times New Roman"/>
+          </w:rPr>
+          <w:delText xml:space="preserve"> </w:delText>
+        </w:r>
+      </w:del>
+      <w:r>
+        <w:rPr>
+          <w:rFonts w:ascii="Times New Roman" w:hAnsi="Times New Roman" w:cs="Times New Roman"/>
+        </w:rPr>
+        <w:t>.</w:t>
+      </w:r>
     </w:p>
     <w:p>
       <w:pPr>
@@ -927,7 +933,7 @@
           <w:szCs w:val="24"/>
         </w:rPr>
       </w:pPr>
-      <w:bookmarkStart w:id="2" w:name="materials-and-methods"/>
+      <w:bookmarkStart w:id="3" w:name="materials-and-methods"/>
       <w:bookmarkEnd w:id="1"/>
       <w:r>
         <w:rPr>
@@ -947,7 +953,7 @@
           <w:szCs w:val="24"/>
         </w:rPr>
       </w:pPr>
-      <w:bookmarkStart w:id="3" w:name="population-development"/>
+      <w:bookmarkStart w:id="4" w:name="population-development"/>
       <w:r>
         <w:rPr>
           <w:rFonts w:ascii="Times New Roman" w:hAnsi="Times New Roman" w:cs="Times New Roman"/>
@@ -1192,8 +1198,8 @@
           <w:szCs w:val="24"/>
         </w:rPr>
       </w:pPr>
-      <w:bookmarkStart w:id="4" w:name="experimental-design"/>
-      <w:bookmarkEnd w:id="3"/>
+      <w:bookmarkStart w:id="5" w:name="experimental-design"/>
+      <w:bookmarkEnd w:id="4"/>
       <w:r>
         <w:rPr>
           <w:rFonts w:ascii="Times New Roman" w:hAnsi="Times New Roman" w:cs="Times New Roman"/>
@@ -1419,8 +1425,8 @@
           <w:szCs w:val="24"/>
         </w:rPr>
       </w:pPr>
-      <w:bookmarkStart w:id="5" w:name="statistical-analysis"/>
-      <w:bookmarkEnd w:id="4"/>
+      <w:bookmarkStart w:id="6" w:name="statistical-analysis"/>
+      <w:bookmarkEnd w:id="5"/>
       <w:r>
         <w:rPr>
           <w:rFonts w:ascii="Times New Roman" w:hAnsi="Times New Roman" w:cs="Times New Roman"/>
@@ -2549,9 +2555,9 @@
           <w:szCs w:val="24"/>
         </w:rPr>
       </w:pPr>
-      <w:bookmarkStart w:id="6" w:name="results-and-discussion"/>
-      <w:bookmarkEnd w:id="2"/>
-      <w:bookmarkEnd w:id="5"/>
+      <w:bookmarkStart w:id="7" w:name="results-and-discussion"/>
+      <w:bookmarkEnd w:id="3"/>
+      <w:bookmarkEnd w:id="6"/>
       <w:r>
         <w:rPr>
           <w:rFonts w:ascii="Times New Roman" w:hAnsi="Times New Roman" w:cs="Times New Roman"/>
@@ -2570,7 +2576,7 @@
           <w:szCs w:val="24"/>
         </w:rPr>
       </w:pPr>
-      <w:bookmarkStart w:id="7" w:name="phenotypic-correlations"/>
+      <w:bookmarkStart w:id="8" w:name="phenotypic-correlations"/>
       <w:r>
         <w:rPr>
           <w:rFonts w:ascii="Times New Roman" w:hAnsi="Times New Roman" w:cs="Times New Roman"/>
@@ -2914,8 +2920,8 @@
           <w:szCs w:val="24"/>
         </w:rPr>
       </w:pPr>
-      <w:bookmarkStart w:id="8" w:name="yield-contrasts"/>
-      <w:bookmarkEnd w:id="7"/>
+      <w:bookmarkStart w:id="9" w:name="yield-contrasts"/>
+      <w:bookmarkEnd w:id="8"/>
       <w:r>
         <w:rPr>
           <w:rFonts w:ascii="Times New Roman" w:hAnsi="Times New Roman" w:cs="Times New Roman"/>
@@ -3006,8 +3012,8 @@
           <w:szCs w:val="24"/>
         </w:rPr>
       </w:pPr>
-      <w:bookmarkStart w:id="9" w:name="Xa5ce8e3842c06a2e911054a1dc4a5898443b91c"/>
-      <w:bookmarkEnd w:id="8"/>
+      <w:bookmarkStart w:id="10" w:name="Xa5ce8e3842c06a2e911054a1dc4a5898443b91c"/>
+      <w:bookmarkEnd w:id="9"/>
       <w:r>
         <w:rPr>
           <w:rFonts w:ascii="Times New Roman" w:hAnsi="Times New Roman" w:cs="Times New Roman"/>
@@ -3099,8 +3105,8 @@
           <w:szCs w:val="24"/>
         </w:rPr>
       </w:pPr>
-      <w:bookmarkStart w:id="10" w:name="X186781825943bd68c6692265cf8b96801be619b"/>
-      <w:bookmarkEnd w:id="9"/>
+      <w:bookmarkStart w:id="11" w:name="X186781825943bd68c6692265cf8b96801be619b"/>
+      <w:bookmarkEnd w:id="10"/>
       <w:r>
         <w:rPr>
           <w:rFonts w:ascii="Times New Roman" w:hAnsi="Times New Roman" w:cs="Times New Roman"/>
@@ -3147,9 +3153,9 @@
           <w:szCs w:val="24"/>
         </w:rPr>
       </w:pPr>
-      <w:bookmarkStart w:id="11" w:name="conclusion"/>
-      <w:bookmarkEnd w:id="6"/>
-      <w:bookmarkEnd w:id="10"/>
+      <w:bookmarkStart w:id="12" w:name="conclusion"/>
+      <w:bookmarkEnd w:id="7"/>
+      <w:bookmarkEnd w:id="11"/>
       <w:r>
         <w:rPr>
           <w:rFonts w:ascii="Times New Roman" w:hAnsi="Times New Roman" w:cs="Times New Roman"/>
@@ -3192,8 +3198,8 @@
           <w:rFonts w:ascii="Times New Roman" w:hAnsi="Times New Roman" w:cs="Times New Roman"/>
         </w:rPr>
       </w:pPr>
-      <w:bookmarkStart w:id="12" w:name="ref-burton1987quantitative"/>
-      <w:bookmarkStart w:id="13" w:name="refs"/>
+      <w:bookmarkStart w:id="13" w:name="ref-burton1987quantitative"/>
+      <w:bookmarkStart w:id="14" w:name="refs"/>
       <w:r>
         <w:rPr>
           <w:rFonts w:ascii="Times New Roman" w:hAnsi="Times New Roman" w:cs="Times New Roman"/>
@@ -3222,8 +3228,8 @@
           <w:rFonts w:ascii="Times New Roman" w:hAnsi="Times New Roman" w:cs="Times New Roman"/>
         </w:rPr>
       </w:pPr>
-      <w:bookmarkStart w:id="14" w:name="ref-NCRaleighregistration"/>
-      <w:bookmarkEnd w:id="12"/>
+      <w:bookmarkStart w:id="15" w:name="ref-NCRaleighregistration"/>
+      <w:bookmarkEnd w:id="13"/>
       <w:r>
         <w:rPr>
           <w:rFonts w:ascii="Times New Roman" w:hAnsi="Times New Roman" w:cs="Times New Roman"/>
@@ -3252,8 +3258,8 @@
           <w:rFonts w:ascii="Times New Roman" w:hAnsi="Times New Roman" w:cs="Times New Roman"/>
         </w:rPr>
       </w:pPr>
-      <w:bookmarkStart w:id="15" w:name="ref-HiProtHiYield01"/>
-      <w:bookmarkEnd w:id="14"/>
+      <w:bookmarkStart w:id="16" w:name="ref-HiProtHiYield01"/>
+      <w:bookmarkEnd w:id="15"/>
       <w:r>
         <w:rPr>
           <w:rFonts w:ascii="Times New Roman" w:hAnsi="Times New Roman" w:cs="Times New Roman"/>
@@ -3282,8 +3288,8 @@
           <w:rFonts w:ascii="Times New Roman" w:hAnsi="Times New Roman" w:cs="Times New Roman"/>
         </w:rPr>
       </w:pPr>
-      <w:bookmarkStart w:id="16" w:name="ref-ProtOilCorr"/>
-      <w:bookmarkEnd w:id="15"/>
+      <w:bookmarkStart w:id="17" w:name="ref-ProtOilCorr"/>
+      <w:bookmarkEnd w:id="16"/>
       <w:r>
         <w:rPr>
           <w:rFonts w:ascii="Times New Roman" w:hAnsi="Times New Roman" w:cs="Times New Roman"/>
@@ -3312,8 +3318,8 @@
           <w:rFonts w:ascii="Times New Roman" w:hAnsi="Times New Roman" w:cs="Times New Roman"/>
         </w:rPr>
       </w:pPr>
-      <w:bookmarkStart w:id="17" w:name="ref-HiProtHiYield02"/>
-      <w:bookmarkEnd w:id="16"/>
+      <w:bookmarkStart w:id="18" w:name="ref-HiProtHiYield02"/>
+      <w:bookmarkEnd w:id="17"/>
       <w:r>
         <w:rPr>
           <w:rFonts w:ascii="Times New Roman" w:hAnsi="Times New Roman" w:cs="Times New Roman"/>
@@ -3343,8 +3349,8 @@
           <w:rFonts w:ascii="Times New Roman" w:hAnsi="Times New Roman" w:cs="Times New Roman"/>
         </w:rPr>
       </w:pPr>
-      <w:bookmarkStart w:id="18" w:name="ref-Osage"/>
-      <w:bookmarkEnd w:id="17"/>
+      <w:bookmarkStart w:id="19" w:name="ref-Osage"/>
+      <w:bookmarkEnd w:id="18"/>
       <w:r>
         <w:rPr>
           <w:rFonts w:ascii="Times New Roman" w:hAnsi="Times New Roman" w:cs="Times New Roman"/>
@@ -3373,8 +3379,8 @@
           <w:rFonts w:ascii="Times New Roman" w:hAnsi="Times New Roman" w:cs="Times New Roman"/>
         </w:rPr>
       </w:pPr>
-      <w:bookmarkStart w:id="19" w:name="ref-fehr1987soybeans"/>
-      <w:bookmarkEnd w:id="18"/>
+      <w:bookmarkStart w:id="20" w:name="ref-fehr1987soybeans"/>
+      <w:bookmarkEnd w:id="19"/>
       <w:r>
         <w:rPr>
           <w:rFonts w:ascii="Times New Roman" w:hAnsi="Times New Roman" w:cs="Times New Roman"/>
@@ -3389,8 +3395,8 @@
           <w:rFonts w:ascii="Times New Roman" w:hAnsi="Times New Roman" w:cs="Times New Roman"/>
         </w:rPr>
       </w:pPr>
-      <w:bookmarkStart w:id="20" w:name="ref-SeedCompositionGenomics"/>
-      <w:bookmarkEnd w:id="19"/>
+      <w:bookmarkStart w:id="21" w:name="ref-SeedCompositionGenomics"/>
+      <w:bookmarkEnd w:id="20"/>
       <w:r>
         <w:rPr>
           <w:rFonts w:ascii="Times New Roman" w:hAnsi="Times New Roman" w:cs="Times New Roman"/>
@@ -3434,8 +3440,8 @@
           <w:rFonts w:ascii="Times New Roman" w:hAnsi="Times New Roman" w:cs="Times New Roman"/>
         </w:rPr>
       </w:pPr>
-      <w:bookmarkStart w:id="21" w:name="ref-ProtOilCorr_new"/>
-      <w:bookmarkEnd w:id="20"/>
+      <w:bookmarkStart w:id="22" w:name="ref-ProtOilCorr_new"/>
+      <w:bookmarkEnd w:id="21"/>
       <w:r>
         <w:rPr>
           <w:rFonts w:ascii="Times New Roman" w:hAnsi="Times New Roman" w:cs="Times New Roman"/>
@@ -3464,8 +3470,8 @@
           <w:rFonts w:ascii="Times New Roman" w:hAnsi="Times New Roman" w:cs="Times New Roman"/>
         </w:rPr>
       </w:pPr>
-      <w:bookmarkStart w:id="22" w:name="ref-lenthEmmeansEstimatedMarginal2022"/>
-      <w:bookmarkEnd w:id="21"/>
+      <w:bookmarkStart w:id="23" w:name="ref-lenthEmmeansEstimatedMarginal2022"/>
+      <w:bookmarkEnd w:id="22"/>
       <w:r>
         <w:rPr>
           <w:rFonts w:ascii="Times New Roman" w:hAnsi="Times New Roman" w:cs="Times New Roman"/>
@@ -3509,8 +3515,8 @@
           <w:rFonts w:ascii="Times New Roman" w:hAnsi="Times New Roman" w:cs="Times New Roman"/>
         </w:rPr>
       </w:pPr>
-      <w:bookmarkStart w:id="23" w:name="ref-HighPro1"/>
-      <w:bookmarkEnd w:id="22"/>
+      <w:bookmarkStart w:id="24" w:name="ref-HighPro1"/>
+      <w:bookmarkEnd w:id="23"/>
       <w:r>
         <w:rPr>
           <w:rFonts w:ascii="Times New Roman" w:hAnsi="Times New Roman" w:cs="Times New Roman"/>
@@ -3539,8 +3545,8 @@
           <w:rFonts w:ascii="Times New Roman" w:hAnsi="Times New Roman" w:cs="Times New Roman"/>
         </w:rPr>
       </w:pPr>
-      <w:bookmarkStart w:id="24" w:name="X0b7e65bd966119e3be5ddf43259f61b4ebb9b02"/>
-      <w:bookmarkEnd w:id="23"/>
+      <w:bookmarkStart w:id="25" w:name="X0b7e65bd966119e3be5ddf43259f61b4ebb9b02"/>
+      <w:bookmarkEnd w:id="24"/>
       <w:r>
         <w:rPr>
           <w:rFonts w:ascii="Times New Roman" w:hAnsi="Times New Roman" w:cs="Times New Roman"/>
@@ -3584,8 +3590,8 @@
           <w:rFonts w:ascii="Times New Roman" w:hAnsi="Times New Roman" w:cs="Times New Roman"/>
         </w:rPr>
       </w:pPr>
-      <w:bookmarkStart w:id="25" w:name="ref-HiProtHiYield04"/>
-      <w:bookmarkEnd w:id="24"/>
+      <w:bookmarkStart w:id="26" w:name="ref-HiProtHiYield04"/>
+      <w:bookmarkEnd w:id="25"/>
       <w:r>
         <w:rPr>
           <w:rFonts w:ascii="Times New Roman" w:hAnsi="Times New Roman" w:cs="Times New Roman"/>
@@ -3614,8 +3620,8 @@
           <w:rFonts w:ascii="Times New Roman" w:hAnsi="Times New Roman" w:cs="Times New Roman"/>
         </w:rPr>
       </w:pPr>
-      <w:bookmarkStart w:id="26" w:name="ref-ProteinGenomics"/>
-      <w:bookmarkEnd w:id="25"/>
+      <w:bookmarkStart w:id="27" w:name="ref-ProteinGenomics"/>
+      <w:bookmarkEnd w:id="26"/>
       <w:r>
         <w:rPr>
           <w:rFonts w:ascii="Times New Roman" w:hAnsi="Times New Roman" w:cs="Times New Roman"/>
@@ -3636,9 +3642,9 @@
         </w:rPr>
         <w:t xml:space="preserve"> 130 (10): 1975–91.</w:t>
       </w:r>
-      <w:bookmarkEnd w:id="11"/>
-      <w:bookmarkEnd w:id="13"/>
-      <w:bookmarkEnd w:id="26"/>
+      <w:bookmarkEnd w:id="12"/>
+      <w:bookmarkEnd w:id="14"/>
+      <w:bookmarkEnd w:id="27"/>
     </w:p>
     <w:sectPr>
       <w:pgSz w:w="12240" w:h="15840"/>
@@ -3815,6 +3821,9 @@
 <w15:people xmlns:wpc="http://schemas.microsoft.com/office/word/2010/wordprocessingCanvas" xmlns:cx="http://schemas.microsoft.com/office/drawing/2014/chartex" xmlns:cx1="http://schemas.microsoft.com/office/drawing/2015/9/8/chartex" xmlns:cx2="http://schemas.microsoft.com/office/drawing/2015/10/21/chartex" xmlns:cx3="http://schemas.microsoft.com/office/drawing/2016/5/9/chartex" xmlns:cx4="http://schemas.microsoft.com/office/drawing/2016/5/10/chartex" xmlns:cx5="http://schemas.microsoft.com/office/drawing/2016/5/11/chartex" xmlns:cx6="http://schemas.microsoft.com/office/drawing/2016/5/12/chartex" xmlns:cx7="http://schemas.microsoft.com/office/drawing/2016/5/13/chartex" xmlns:cx8="http://schemas.microsoft.com/office/drawing/2016/5/14/chartex" xmlns:mc="http://schemas.openxmlformats.org/markup-compatibility/2006" xmlns:aink="http://schemas.microsoft.com/office/drawing/2016/ink" xmlns:am3d="http://schemas.microsoft.com/office/drawing/2017/model3d" xmlns:o="urn:schemas-microsoft-com:office:office" xmlns:oel="http://schemas.microsoft.com/office/2019/extlst" xmlns:r="http://schemas.openxmlformats.org/officeDocument/2006/relationships" xmlns:m="http://schemas.openxmlformats.org/officeDocument/2006/math" xmlns:v="urn:schemas-microsoft-com:vml" xmlns:wp14="http://schemas.microsoft.com/office/word/2010/wordprocessingDrawing" xmlns:wp="http://schemas.openxmlformats.org/drawingml/2006/wordprocessingDrawing" xmlns:w10="urn:schemas-microsoft-com:office:word" xmlns:w="http://schemas.openxmlformats.org/wordprocessingml/2006/main" xmlns:w14="http://schemas.microsoft.com/office/word/2010/wordml" xmlns:w15="http://schemas.microsoft.com/office/word/2012/wordml" xmlns:w16cex="http://schemas.microsoft.com/office/word/2018/wordml/cex" xmlns:w16cid="http://schemas.microsoft.com/office/word/2016/wordml/cid" xmlns:w16="http://schemas.microsoft.com/office/word/2018/wordml" xmlns:w16sdtdh="http://schemas.microsoft.com/office/word/2020/wordml/sdtdatahash" xmlns:w16se="http://schemas.microsoft.com/office/word/2015/wordml/symex" xmlns:wpg="http://schemas.microsoft.com/office/word/2010/wordprocessingGroup" xmlns:wpi="http://schemas.microsoft.com/office/word/2010/wordprocessingInk" xmlns:wne="http://schemas.microsoft.com/office/word/2006/wordml" xmlns:wps="http://schemas.microsoft.com/office/word/2010/wordprocessingShape" mc:Ignorable="w14 w15 w16se w16cid w16 w16cex w16sdtdh wp14">
   <w15:person w15:author="Rouf M Mian">
     <w15:presenceInfo w15:providerId="AD" w15:userId="S-1-5-21-2670277017-1606584948-3883025002-567591"/>
+  </w15:person>
+  <w15:person w15:author="Jay Gillenwater">
+    <w15:presenceInfo w15:providerId="AD" w15:userId="S::jhgille2@ncsu.edu::f20209cd-a902-4162-ae5b-d7ef10c46f16"/>
   </w15:person>
 </w15:people>
 </file>

</xml_diff>